<commit_message>
Ajsuta código para cargar Lista
</commit_message>
<xml_diff>
--- a/Documentación/SistemaNotasPoliDocumento.docx
+++ b/Documentación/SistemaNotasPoliDocumento.docx
@@ -3206,6 +3206,7 @@
         <w:t>node</w:t>
       </w:r>
       <w:proofErr w:type="spellEnd"/>
+      <w:proofErr w:type="gramStart"/>
       <w:r>
         <w:rPr>
           <w:rFonts w:ascii="Arial" w:eastAsia="Arial" w:hAnsi="Arial" w:cs="Arial"/>
@@ -3213,37 +3214,29 @@
         </w:rPr>
         <w:t xml:space="preserve"> </w:t>
       </w:r>
-      <w:proofErr w:type="spellStart"/>
       <w:r>
         <w:rPr>
           <w:rFonts w:ascii="Arial" w:eastAsia="Arial" w:hAnsi="Arial" w:cs="Arial"/>
           <w:sz w:val="20"/>
         </w:rPr>
-        <w:t>src</w:t>
-      </w:r>
-      <w:proofErr w:type="spellEnd"/>
+        <w:t>..</w:t>
+      </w:r>
+      <w:proofErr w:type="gramEnd"/>
       <w:r>
         <w:rPr>
           <w:rFonts w:ascii="Arial" w:eastAsia="Arial" w:hAnsi="Arial" w:cs="Arial"/>
           <w:sz w:val="20"/>
         </w:rPr>
-        <w:t>\</w:t>
-      </w:r>
-      <w:proofErr w:type="spellStart"/>
+        <w:t>/index</w:t>
+      </w:r>
+      <w:bookmarkStart w:id="0" w:name="_GoBack"/>
+      <w:bookmarkEnd w:id="0"/>
       <w:r>
         <w:rPr>
           <w:rFonts w:ascii="Arial" w:eastAsia="Arial" w:hAnsi="Arial" w:cs="Arial"/>
           <w:sz w:val="20"/>
         </w:rPr>
-        <w:t>conections</w:t>
-      </w:r>
-      <w:proofErr w:type="spellEnd"/>
-      <w:r>
-        <w:rPr>
-          <w:rFonts w:ascii="Arial" w:eastAsia="Arial" w:hAnsi="Arial" w:cs="Arial"/>
-          <w:sz w:val="20"/>
-        </w:rPr>
-        <w:t>\conectionPostGres.js</w:t>
+        <w:t>.js</w:t>
       </w:r>
     </w:p>
     <w:p>
@@ -3463,7 +3456,6 @@
           <w:rFonts w:ascii="Arial" w:eastAsia="Arial" w:hAnsi="Arial" w:cs="Arial"/>
         </w:rPr>
       </w:pPr>
-      <w:bookmarkStart w:id="0" w:name="_GoBack"/>
       <w:r>
         <w:rPr>
           <w:rFonts w:ascii="Arial" w:eastAsia="Arial" w:hAnsi="Arial" w:cs="Arial"/>
@@ -3542,7 +3534,6 @@
         </w:rPr>
         <w:t>Postgress</w:t>
       </w:r>
-      <w:bookmarkEnd w:id="0"/>
       <w:proofErr w:type="spellEnd"/>
     </w:p>
     <w:sectPr>

</xml_diff>